<commit_message>
Project updated and completed
</commit_message>
<xml_diff>
--- a/assignment-2/assignment-2-report.docx
+++ b/assignment-2/assignment-2-report.docx
@@ -187,7 +187,35 @@
         <w:rPr>
           <w:lang w:val="en-US"/>
         </w:rPr>
-        <w:t>To solve the differential equation odeint was used, where an array of 6 elements were inputted as well as the timespan. The array contained the starting position in x, y and z, as well as the velocity for each direction x, y and z. Using this data and the equation for general motion of a charged particle the solution to the differential equation could be found and used to get the plots above. F</w:t>
+        <w:t xml:space="preserve">To solve the differential equation </w:t>
+      </w:r>
+      <w:proofErr w:type="spellStart"/>
+      <w:r>
+        <w:rPr>
+          <w:lang w:val="en-US"/>
+        </w:rPr>
+        <w:t>odeint</w:t>
+      </w:r>
+      <w:proofErr w:type="spellEnd"/>
+      <w:r>
+        <w:rPr>
+          <w:lang w:val="en-US"/>
+        </w:rPr>
+        <w:t xml:space="preserve"> was used, where an array of 6 elements were inputted as well as the timespan. The array contained the starting position in x, </w:t>
+      </w:r>
+      <w:proofErr w:type="gramStart"/>
+      <w:r>
+        <w:rPr>
+          <w:lang w:val="en-US"/>
+        </w:rPr>
+        <w:t>y</w:t>
+      </w:r>
+      <w:proofErr w:type="gramEnd"/>
+      <w:r>
+        <w:rPr>
+          <w:lang w:val="en-US"/>
+        </w:rPr>
+        <w:t xml:space="preserve"> and z, as well as the velocity for each direction x, y and z. Using this data and the equation for general motion of a charged particle the solution to the differential equation could be found and used to get the plots above. F</w:t>
       </w:r>
       <w:r>
         <w:rPr>
@@ -199,7 +227,21 @@
         <w:rPr>
           <w:lang w:val="en-US"/>
         </w:rPr>
-        <w:t xml:space="preserve"> for one microsecond with an starting velocity in x direction,</w:t>
+        <w:t xml:space="preserve"> for one microsecond with </w:t>
+      </w:r>
+      <w:proofErr w:type="gramStart"/>
+      <w:r>
+        <w:rPr>
+          <w:lang w:val="en-US"/>
+        </w:rPr>
+        <w:t>an</w:t>
+      </w:r>
+      <w:proofErr w:type="gramEnd"/>
+      <w:r>
+        <w:rPr>
+          <w:lang w:val="en-US"/>
+        </w:rPr>
+        <w:t xml:space="preserve"> starting velocity in x direction,</w:t>
       </w:r>
       <w:r>
         <w:rPr>
@@ -522,10 +564,10 @@
           <w:lang w:val="en-US"/>
         </w:rPr>
         <w:drawing>
-          <wp:inline distT="0" distB="0" distL="0" distR="0" wp14:anchorId="16209292" wp14:editId="2285E812">
-            <wp:extent cx="2860243" cy="1906829"/>
-            <wp:effectExtent l="0" t="0" r="0" b="0"/>
-            <wp:docPr id="7" name="Picture 7" descr="Chart, line chart&#10;&#10;Description automatically generated"/>
+          <wp:inline distT="0" distB="0" distL="0" distR="0" wp14:anchorId="59AB4A06" wp14:editId="081FDEA3">
+            <wp:extent cx="2820010" cy="1880007"/>
+            <wp:effectExtent l="0" t="0" r="0" b="6350"/>
+            <wp:docPr id="12" name="Picture 12" descr="A picture containing chart&#10;&#10;Description automatically generated"/>
             <wp:cNvGraphicFramePr>
               <a:graphicFrameLocks xmlns:a="http://schemas.openxmlformats.org/drawingml/2006/main" noChangeAspect="1"/>
             </wp:cNvGraphicFramePr>
@@ -533,7 +575,7 @@
               <a:graphicData uri="http://schemas.openxmlformats.org/drawingml/2006/picture">
                 <pic:pic xmlns:pic="http://schemas.openxmlformats.org/drawingml/2006/picture">
                   <pic:nvPicPr>
-                    <pic:cNvPr id="7" name="Picture 7" descr="Chart, line chart&#10;&#10;Description automatically generated"/>
+                    <pic:cNvPr id="12" name="Picture 12" descr="A picture containing chart&#10;&#10;Description automatically generated"/>
                     <pic:cNvPicPr/>
                   </pic:nvPicPr>
                   <pic:blipFill>
@@ -551,7 +593,7 @@
                   <pic:spPr>
                     <a:xfrm>
                       <a:off x="0" y="0"/>
-                      <a:ext cx="2867825" cy="1911883"/>
+                      <a:ext cx="2833306" cy="1888871"/>
                     </a:xfrm>
                     <a:prstGeom prst="rect">
                       <a:avLst/>
@@ -571,10 +613,10 @@
           <w:lang w:val="en-US"/>
         </w:rPr>
         <w:drawing>
-          <wp:inline distT="0" distB="0" distL="0" distR="0" wp14:anchorId="6829096B" wp14:editId="3D20918D">
-            <wp:extent cx="2862631" cy="1908421"/>
-            <wp:effectExtent l="0" t="0" r="0" b="0"/>
-            <wp:docPr id="1" name="Picture 1" descr="A picture containing circle&#10;&#10;Description automatically generated"/>
+          <wp:inline distT="0" distB="0" distL="0" distR="0" wp14:anchorId="77EE7AC4" wp14:editId="6181B613">
+            <wp:extent cx="2830370" cy="1886915"/>
+            <wp:effectExtent l="0" t="0" r="8255" b="0"/>
+            <wp:docPr id="13" name="Picture 13" descr="Chart, line chart&#10;&#10;Description automatically generated"/>
             <wp:cNvGraphicFramePr>
               <a:graphicFrameLocks xmlns:a="http://schemas.openxmlformats.org/drawingml/2006/main" noChangeAspect="1"/>
             </wp:cNvGraphicFramePr>
@@ -582,7 +624,7 @@
               <a:graphicData uri="http://schemas.openxmlformats.org/drawingml/2006/picture">
                 <pic:pic xmlns:pic="http://schemas.openxmlformats.org/drawingml/2006/picture">
                   <pic:nvPicPr>
-                    <pic:cNvPr id="1" name="Picture 1" descr="A picture containing circle&#10;&#10;Description automatically generated"/>
+                    <pic:cNvPr id="13" name="Picture 13" descr="Chart, line chart&#10;&#10;Description automatically generated"/>
                     <pic:cNvPicPr/>
                   </pic:nvPicPr>
                   <pic:blipFill>
@@ -600,7 +642,7 @@
                   <pic:spPr>
                     <a:xfrm>
                       <a:off x="0" y="0"/>
-                      <a:ext cx="2866526" cy="1911017"/>
+                      <a:ext cx="2860293" cy="1906863"/>
                     </a:xfrm>
                     <a:prstGeom prst="rect">
                       <a:avLst/>
@@ -635,26 +677,48 @@
         <w:rPr>
           <w:lang w:val="en-US"/>
         </w:rPr>
-        <w:t xml:space="preserve"> an starting position at [3,3,0] and moves in the x and y plane back and forth in an line. Looking at the dependencies between x and z axis</w:t>
-      </w:r>
-      <w:r>
-        <w:rPr>
-          <w:lang w:val="en-US"/>
-        </w:rPr>
-        <w:t xml:space="preserve"> it can be seen that</w:t>
-      </w:r>
-      <w:r>
-        <w:rPr>
-          <w:lang w:val="en-US"/>
-        </w:rPr>
         <w:t xml:space="preserve"> </w:t>
       </w:r>
+      <w:proofErr w:type="gramStart"/>
+      <w:r>
+        <w:rPr>
+          <w:lang w:val="en-US"/>
+        </w:rPr>
+        <w:t>an</w:t>
+      </w:r>
+      <w:proofErr w:type="gramEnd"/>
+      <w:r>
+        <w:rPr>
+          <w:lang w:val="en-US"/>
+        </w:rPr>
+        <w:t xml:space="preserve"> starting position at [3,3,0] and moves in the x and y plane back and forth in an line. Looking at the dependencies between x and z axis</w:t>
+      </w:r>
+      <w:r>
+        <w:rPr>
+          <w:lang w:val="en-US"/>
+        </w:rPr>
+        <w:t xml:space="preserve"> </w:t>
+      </w:r>
+      <w:proofErr w:type="gramStart"/>
+      <w:r>
+        <w:rPr>
+          <w:lang w:val="en-US"/>
+        </w:rPr>
+        <w:t>it can be seen that</w:t>
+      </w:r>
+      <w:r>
+        <w:rPr>
+          <w:lang w:val="en-US"/>
+        </w:rPr>
+        <w:t xml:space="preserve"> </w:t>
+      </w:r>
       <w:r>
         <w:rPr>
           <w:lang w:val="en-US"/>
         </w:rPr>
         <w:t>the</w:t>
       </w:r>
+      <w:proofErr w:type="gramEnd"/>
       <w:r>
         <w:rPr>
           <w:lang w:val="en-US"/>

</xml_diff>